<commit_message>
Publish version 1.0 w/ description doc
</commit_message>
<xml_diff>
--- a/Transient Server.docx
+++ b/Transient Server.docx
@@ -2,551 +2,7 @@
 <file path=word/document.xml><?xml version="1.0" encoding="utf-8"?>
 <w:document xmlns:wpc="http://schemas.microsoft.com/office/word/2010/wordprocessingCanvas" xmlns:cx="http://schemas.microsoft.com/office/drawing/2014/chartex" xmlns:cx1="http://schemas.microsoft.com/office/drawing/2015/9/8/chartex" xmlns:cx2="http://schemas.microsoft.com/office/drawing/2015/10/21/chartex" xmlns:cx3="http://schemas.microsoft.com/office/drawing/2016/5/9/chartex" xmlns:cx4="http://schemas.microsoft.com/office/drawing/2016/5/10/chartex" xmlns:cx5="http://schemas.microsoft.com/office/drawing/2016/5/11/chartex" xmlns:cx6="http://schemas.microsoft.com/office/drawing/2016/5/12/chartex" xmlns:cx7="http://schemas.microsoft.com/office/drawing/2016/5/13/chartex" xmlns:cx8="http://schemas.microsoft.com/office/drawing/2016/5/14/chartex" xmlns:mc="http://schemas.openxmlformats.org/markup-compatibility/2006" xmlns:aink="http://schemas.microsoft.com/office/drawing/2016/ink" xmlns:am3d="http://schemas.microsoft.com/office/drawing/2017/model3d" xmlns:o="urn:schemas-microsoft-com:office:office" xmlns:r="http://schemas.openxmlformats.org/officeDocument/2006/relationships" xmlns:m="http://schemas.openxmlformats.org/officeDocument/2006/math" xmlns:v="urn:schemas-microsoft-com:vml" xmlns:wp14="http://schemas.microsoft.com/office/word/2010/wordprocessingDrawing" xmlns:wp="http://schemas.openxmlformats.org/drawingml/2006/wordprocessingDrawing" xmlns:w10="urn:schemas-microsoft-com:office:word" xmlns:w="http://schemas.openxmlformats.org/wordprocessingml/2006/main" xmlns:w14="http://schemas.microsoft.com/office/word/2010/wordml" xmlns:w15="http://schemas.microsoft.com/office/word/2012/wordml" xmlns:w16cex="http://schemas.microsoft.com/office/word/2018/wordml/cex" xmlns:w16cid="http://schemas.microsoft.com/office/word/2016/wordml/cid" xmlns:w16="http://schemas.microsoft.com/office/word/2018/wordml" xmlns:w16sdtdh="http://schemas.microsoft.com/office/word/2020/wordml/sdtdatahash" xmlns:w16se="http://schemas.microsoft.com/office/word/2015/wordml/symex" xmlns:wpg="http://schemas.microsoft.com/office/word/2010/wordprocessingGroup" xmlns:wpi="http://schemas.microsoft.com/office/word/2010/wordprocessingInk" xmlns:wne="http://schemas.microsoft.com/office/word/2006/wordml" xmlns:wps="http://schemas.microsoft.com/office/word/2010/wordprocessingShape" mc:Ignorable="w14 w15 w16se w16cid w16 w16cex w16sdtdh wp14">
   <w:body>
-    <w:p>
-      <w:r>
-        <w:t>Transient Server</w:t>
-      </w:r>
-    </w:p>
-    <w:p>
-      <w:pPr>
-        <w:pStyle w:val="ListParagraph"/>
-        <w:numPr>
-          <w:ilvl w:val="0"/>
-          <w:numId w:val="1"/>
-        </w:numPr>
-      </w:pPr>
-      <w:r>
-        <w:t xml:space="preserve">Change </w:t>
-      </w:r>
-      <w:proofErr w:type="spellStart"/>
-      <w:r>
-        <w:t>RAMultiplier</w:t>
-      </w:r>
-      <w:proofErr w:type="spellEnd"/>
-      <w:r>
-        <w:t xml:space="preserve"> to whatever Tom said to -- .0667 or something.  </w:t>
-      </w:r>
-      <w:proofErr w:type="gramStart"/>
-      <w:r>
-        <w:t>Don’t</w:t>
-      </w:r>
-      <w:proofErr w:type="gramEnd"/>
-      <w:r>
-        <w:t xml:space="preserve"> really know what that is used for.</w:t>
-      </w:r>
-    </w:p>
-    <w:p>
-      <w:pPr>
-        <w:pStyle w:val="ListParagraph"/>
-        <w:numPr>
-          <w:ilvl w:val="0"/>
-          <w:numId w:val="1"/>
-        </w:numPr>
-      </w:pPr>
-      <w:r>
-        <w:t xml:space="preserve">Change the </w:t>
-      </w:r>
-      <w:proofErr w:type="spellStart"/>
-      <w:r>
-        <w:t>Obj_Type</w:t>
-      </w:r>
-      <w:proofErr w:type="spellEnd"/>
-      <w:r>
-        <w:t xml:space="preserve">, somehow.  For TNS, just make it 60 for Supernova.  For AAVSO, </w:t>
-      </w:r>
-      <w:proofErr w:type="gramStart"/>
-      <w:r>
-        <w:t>don’t</w:t>
-      </w:r>
-      <w:proofErr w:type="gramEnd"/>
-      <w:r>
-        <w:t xml:space="preserve"> know.</w:t>
-      </w:r>
-    </w:p>
-    <w:p>
-      <w:pPr>
-        <w:pStyle w:val="ListParagraph"/>
-        <w:numPr>
-          <w:ilvl w:val="0"/>
-          <w:numId w:val="1"/>
-        </w:numPr>
-      </w:pPr>
-      <w:r>
-        <w:t>Figure out how to get VSX to deliver HET listings.</w:t>
-      </w:r>
-    </w:p>
-    <w:p>
-      <w:pPr>
-        <w:pStyle w:val="ListParagraph"/>
-        <w:numPr>
-          <w:ilvl w:val="0"/>
-          <w:numId w:val="1"/>
-        </w:numPr>
-      </w:pPr>
-      <w:r>
-        <w:t xml:space="preserve">Add </w:t>
-      </w:r>
-      <w:proofErr w:type="spellStart"/>
-      <w:r>
-        <w:t>VOTable</w:t>
-      </w:r>
-      <w:proofErr w:type="spellEnd"/>
-      <w:r>
-        <w:t xml:space="preserve"> converter for </w:t>
-      </w:r>
-      <w:proofErr w:type="spellStart"/>
-      <w:r>
-        <w:t>ExoPlanets</w:t>
-      </w:r>
-      <w:proofErr w:type="spellEnd"/>
-      <w:r>
-        <w:t>.</w:t>
-      </w:r>
-    </w:p>
     <w:p/>
-    <w:p>
-      <w:pPr>
-        <w:pStyle w:val="ListParagraph"/>
-        <w:numPr>
-          <w:ilvl w:val="0"/>
-          <w:numId w:val="2"/>
-        </w:numPr>
-      </w:pPr>
-      <w:r>
-        <w:t xml:space="preserve">RA Multiplier:  I </w:t>
-      </w:r>
-      <w:proofErr w:type="gramStart"/>
-      <w:r>
-        <w:t>have to</w:t>
-      </w:r>
-      <w:proofErr w:type="gramEnd"/>
-      <w:r>
-        <w:t xml:space="preserve"> admit that I really just left this in the header</w:t>
-      </w:r>
-      <w:r>
-        <w:t xml:space="preserve"> (albeit incorrectly)</w:t>
-      </w:r>
-      <w:r>
-        <w:t xml:space="preserve"> to avoid screwing anything up</w:t>
-      </w:r>
-      <w:r>
-        <w:t xml:space="preserve"> as I was vomiting out code to reverse engineer the SDB interface.  I </w:t>
-      </w:r>
-      <w:proofErr w:type="gramStart"/>
-      <w:r>
-        <w:t>didn’t</w:t>
-      </w:r>
-      <w:proofErr w:type="gramEnd"/>
-      <w:r>
-        <w:t xml:space="preserve"> really think about it.  In retrospect I see it causes a conversion of input RA from decimal degrees to decimal hours (which TSX expects).</w:t>
-      </w:r>
-      <w:r>
-        <w:t xml:space="preserve">  I will put in the correct value as you suggest.</w:t>
-      </w:r>
-      <w:r>
-        <w:t xml:space="preserve">  </w:t>
-      </w:r>
-    </w:p>
-    <w:p>
-      <w:pPr>
-        <w:pStyle w:val="ListParagraph"/>
-        <w:numPr>
-          <w:ilvl w:val="0"/>
-          <w:numId w:val="2"/>
-        </w:numPr>
-      </w:pPr>
-      <w:r>
-        <w:t xml:space="preserve">Search Prefix:  Consider it done -- I simply </w:t>
-      </w:r>
-      <w:r>
-        <w:t xml:space="preserve">had </w:t>
-      </w:r>
-      <w:r>
-        <w:t xml:space="preserve">not </w:t>
-      </w:r>
-      <w:r>
-        <w:t>figured out</w:t>
-      </w:r>
-      <w:r>
-        <w:t xml:space="preserve"> what </w:t>
-      </w:r>
-      <w:r>
-        <w:t>the Search Prefix</w:t>
-      </w:r>
-      <w:r>
-        <w:t xml:space="preserve"> was used for</w:t>
-      </w:r>
-      <w:r>
-        <w:t>, yet</w:t>
-      </w:r>
-      <w:r>
-        <w:t>.  As with TNS, I will assign the database name as you suggest</w:t>
-      </w:r>
-      <w:r>
-        <w:t xml:space="preserve"> as a rule</w:t>
-      </w:r>
-      <w:r>
-        <w:t>:  TNS, V</w:t>
-      </w:r>
-      <w:r>
-        <w:t>S</w:t>
-      </w:r>
-      <w:r>
-        <w:t xml:space="preserve">X, MPC, </w:t>
-      </w:r>
-      <w:r>
-        <w:t xml:space="preserve">IVOA </w:t>
-      </w:r>
-      <w:r>
-        <w:t>(</w:t>
-      </w:r>
-      <w:proofErr w:type="spellStart"/>
-      <w:r>
-        <w:t>ExoPlanet</w:t>
-      </w:r>
-      <w:proofErr w:type="spellEnd"/>
-      <w:r>
-        <w:t>).</w:t>
-      </w:r>
-    </w:p>
-    <w:p>
-      <w:pPr>
-        <w:pStyle w:val="ListParagraph"/>
-        <w:numPr>
-          <w:ilvl w:val="0"/>
-          <w:numId w:val="2"/>
-        </w:numPr>
-      </w:pPr>
-      <w:proofErr w:type="spellStart"/>
-      <w:r>
-        <w:t>Obj_Types</w:t>
-      </w:r>
-      <w:proofErr w:type="spellEnd"/>
-      <w:r>
-        <w:t xml:space="preserve">:  When I </w:t>
-      </w:r>
-      <w:r>
-        <w:t>(rapid)</w:t>
-      </w:r>
-      <w:r>
-        <w:t xml:space="preserve">prototyped the app, I lazily did a direct assignment of the VSX </w:t>
-      </w:r>
-      <w:proofErr w:type="spellStart"/>
-      <w:r>
-        <w:t>VType</w:t>
-      </w:r>
-      <w:proofErr w:type="spellEnd"/>
-      <w:r>
-        <w:t xml:space="preserve"> to the TSX </w:t>
-      </w:r>
-      <w:proofErr w:type="spellStart"/>
-      <w:r>
-        <w:t>Obj_Type</w:t>
-      </w:r>
-      <w:proofErr w:type="spellEnd"/>
-      <w:r>
-        <w:t>, not really knowing what was going to happen.  I</w:t>
-      </w:r>
-      <w:r>
-        <w:t>t</w:t>
-      </w:r>
-      <w:r>
-        <w:t xml:space="preserve"> turns out, as you described, that TSX picked up on the first letter of the VSX </w:t>
-      </w:r>
-      <w:proofErr w:type="spellStart"/>
-      <w:r>
-        <w:t>VType</w:t>
-      </w:r>
-      <w:proofErr w:type="spellEnd"/>
-      <w:r>
-        <w:t xml:space="preserve"> and used that as its designation</w:t>
-      </w:r>
-      <w:r>
-        <w:t xml:space="preserve"> for Object Type. </w:t>
-      </w:r>
-      <w:r>
-        <w:t xml:space="preserve">  AAVSO has what seems like a hundred </w:t>
-      </w:r>
-      <w:r>
-        <w:t xml:space="preserve">different </w:t>
-      </w:r>
-      <w:proofErr w:type="spellStart"/>
-      <w:r>
-        <w:t>VTypes</w:t>
-      </w:r>
-      <w:proofErr w:type="spellEnd"/>
-      <w:r>
-        <w:t xml:space="preserve">.  They have maybe five groupings, but no really hierarchical naming conventions – it’s basically flat, and, to make things worse, they allow groupings of </w:t>
-      </w:r>
-      <w:proofErr w:type="spellStart"/>
-      <w:r>
-        <w:t>VTypes</w:t>
-      </w:r>
-      <w:proofErr w:type="spellEnd"/>
-      <w:r>
-        <w:t xml:space="preserve"> to describe odd or poorly understood objects, </w:t>
-      </w:r>
-      <w:proofErr w:type="gramStart"/>
-      <w:r>
-        <w:t>e.g.</w:t>
-      </w:r>
-      <w:proofErr w:type="gramEnd"/>
-      <w:r>
-        <w:t xml:space="preserve"> NM+S.  Fortunately, for the nova </w:t>
-      </w:r>
-      <w:proofErr w:type="gramStart"/>
-      <w:r>
-        <w:t>query,  most</w:t>
-      </w:r>
-      <w:proofErr w:type="gramEnd"/>
-      <w:r>
-        <w:t xml:space="preserve"> nova designations start with “N”.  Unfortunately, a VSX query requires the URI to spec each </w:t>
-      </w:r>
-      <w:proofErr w:type="spellStart"/>
-      <w:r>
-        <w:t>VType</w:t>
-      </w:r>
-      <w:proofErr w:type="spellEnd"/>
-      <w:r>
-        <w:t xml:space="preserve"> wanted, so I do a generic query then cull all the non</w:t>
-      </w:r>
-      <w:proofErr w:type="gramStart"/>
-      <w:r>
-        <w:t>-“</w:t>
-      </w:r>
-      <w:proofErr w:type="gramEnd"/>
-      <w:r>
-        <w:t xml:space="preserve">N” </w:t>
-      </w:r>
-      <w:proofErr w:type="spellStart"/>
-      <w:r>
-        <w:t>VTypes</w:t>
-      </w:r>
-      <w:proofErr w:type="spellEnd"/>
-      <w:r>
-        <w:t xml:space="preserve">.  </w:t>
-      </w:r>
-      <w:proofErr w:type="gramStart"/>
-      <w:r>
-        <w:t>I’m</w:t>
-      </w:r>
-      <w:proofErr w:type="gramEnd"/>
-      <w:r>
-        <w:t xml:space="preserve"> still working on that.</w:t>
-      </w:r>
-    </w:p>
-    <w:p>
-      <w:pPr>
-        <w:ind w:left="720"/>
-      </w:pPr>
-      <w:r>
-        <w:t xml:space="preserve">I really do understand the drawbacks of unrestrained </w:t>
-      </w:r>
-      <w:proofErr w:type="spellStart"/>
-      <w:r>
-        <w:t>Obj_Type</w:t>
-      </w:r>
-      <w:proofErr w:type="spellEnd"/>
-      <w:r>
-        <w:t xml:space="preserve"> </w:t>
-      </w:r>
-      <w:r>
-        <w:t>proliferation</w:t>
-      </w:r>
-      <w:r>
-        <w:t xml:space="preserve">.  I had considered using the TSX “Type X” Obj-Type, but I thought the </w:t>
-      </w:r>
-      <w:proofErr w:type="spellStart"/>
-      <w:r>
-        <w:t>Super</w:t>
-      </w:r>
-      <w:r>
-        <w:t>Nova</w:t>
-      </w:r>
-      <w:proofErr w:type="spellEnd"/>
-      <w:r>
-        <w:t xml:space="preserve"> icon was so cool that perhaps more types meant more </w:t>
-      </w:r>
-      <w:r>
-        <w:t>cool</w:t>
-      </w:r>
-      <w:r>
-        <w:t xml:space="preserve"> symbols </w:t>
-      </w:r>
-      <w:r>
-        <w:t>to pick from</w:t>
-      </w:r>
-      <w:r>
-        <w:t>.  But, at the end of the day, TSX has the same problem that AAVSO has:  a flat object type structure – no subtypes, or the ability to make subtypes</w:t>
-      </w:r>
-      <w:r>
-        <w:t>, it seems</w:t>
-      </w:r>
-      <w:r>
-        <w:t xml:space="preserve">.  </w:t>
-      </w:r>
-      <w:r>
-        <w:t>Normally, t</w:t>
-      </w:r>
-      <w:r>
-        <w:t xml:space="preserve">he architectural solution to this type of problem is hierarchical object classes:  </w:t>
-      </w:r>
-      <w:proofErr w:type="gramStart"/>
-      <w:r>
-        <w:t>i.e.</w:t>
-      </w:r>
-      <w:proofErr w:type="gramEnd"/>
-      <w:r>
-        <w:t xml:space="preserve"> Object Type: </w:t>
-      </w:r>
-      <w:proofErr w:type="spellStart"/>
-      <w:r>
-        <w:t>SuperNova</w:t>
-      </w:r>
-      <w:proofErr w:type="spellEnd"/>
-      <w:r>
-        <w:t xml:space="preserve"> -&gt; Subtype IA, IB, IIA, etc.  Object Type: Planet; </w:t>
-      </w:r>
-      <w:proofErr w:type="spellStart"/>
-      <w:r>
-        <w:t>SubType</w:t>
-      </w:r>
-      <w:proofErr w:type="spellEnd"/>
-      <w:r>
-        <w:t xml:space="preserve"> -&gt; Major, Exo, Minor -&gt; Comet, </w:t>
-      </w:r>
-      <w:proofErr w:type="spellStart"/>
-      <w:r>
-        <w:t>Kyper</w:t>
-      </w:r>
-      <w:proofErr w:type="spellEnd"/>
-      <w:r>
-        <w:t xml:space="preserve">, Asteroid -&gt; Jupiter, etc.  Of course, even hierarchical object classes have their implementation challenges, </w:t>
-      </w:r>
-      <w:proofErr w:type="gramStart"/>
-      <w:r>
-        <w:t>e.g.</w:t>
-      </w:r>
-      <w:proofErr w:type="gramEnd"/>
-      <w:r>
-        <w:t xml:space="preserve"> how deep do you allow?  All that said, I suspect </w:t>
-      </w:r>
-      <w:proofErr w:type="gramStart"/>
-      <w:r>
-        <w:t>that’s</w:t>
-      </w:r>
-      <w:proofErr w:type="gramEnd"/>
-      <w:r>
-        <w:t xml:space="preserve"> a huge structural change for TSX and I wouldn’t expect it was even up for discussion.  I think </w:t>
-      </w:r>
-      <w:r>
-        <w:t xml:space="preserve">whatever you come up with </w:t>
-      </w:r>
-      <w:r>
-        <w:t xml:space="preserve">will be </w:t>
-      </w:r>
-      <w:proofErr w:type="gramStart"/>
-      <w:r>
-        <w:t>just fine</w:t>
-      </w:r>
-      <w:proofErr w:type="gramEnd"/>
-      <w:r>
-        <w:t>.</w:t>
-      </w:r>
-      <w:r>
-        <w:t xml:space="preserve">  I will stub in a translation class in the app that maps individual database nomenclature to TSX nomenclature.  Then </w:t>
-      </w:r>
-      <w:proofErr w:type="gramStart"/>
-      <w:r>
-        <w:t>I’ll</w:t>
-      </w:r>
-      <w:proofErr w:type="gramEnd"/>
-      <w:r>
-        <w:t xml:space="preserve"> only have to </w:t>
-      </w:r>
-      <w:r>
-        <w:t xml:space="preserve">construct a new mapping vector </w:t>
-      </w:r>
-      <w:r>
-        <w:t xml:space="preserve">each </w:t>
-      </w:r>
-      <w:r>
-        <w:t xml:space="preserve">time a </w:t>
-      </w:r>
-      <w:r>
-        <w:t xml:space="preserve">database </w:t>
-      </w:r>
-      <w:r>
-        <w:t>is added</w:t>
-      </w:r>
-      <w:r>
-        <w:t xml:space="preserve"> to the fold.  </w:t>
-      </w:r>
-      <w:r>
-        <w:t xml:space="preserve">That’s essentially what I’ve done for the input parsing:  So far there have been only three types of database output to handle:  CSV, TSV and </w:t>
-      </w:r>
-      <w:proofErr w:type="spellStart"/>
-      <w:r>
-        <w:t>VOTable</w:t>
-      </w:r>
-      <w:proofErr w:type="spellEnd"/>
-      <w:r>
-        <w:t>, and the first two are essentially the same (</w:t>
-      </w:r>
-      <w:proofErr w:type="gramStart"/>
-      <w:r>
-        <w:t>i.e.</w:t>
-      </w:r>
-      <w:proofErr w:type="gramEnd"/>
-      <w:r>
-        <w:t xml:space="preserve"> headers and data).  Better yet, first blush on the </w:t>
-      </w:r>
-      <w:proofErr w:type="spellStart"/>
-      <w:r>
-        <w:t>ExoPlanet</w:t>
-      </w:r>
-      <w:proofErr w:type="spellEnd"/>
-      <w:r>
-        <w:t xml:space="preserve"> database says that it can be output in </w:t>
-      </w:r>
-      <w:proofErr w:type="spellStart"/>
-      <w:proofErr w:type="gramStart"/>
-      <w:r>
-        <w:t>VOTable</w:t>
-      </w:r>
-      <w:proofErr w:type="spellEnd"/>
-      <w:r>
-        <w:t>;  the</w:t>
-      </w:r>
-      <w:proofErr w:type="gramEnd"/>
-      <w:r>
-        <w:t xml:space="preserve"> MPC </w:t>
-      </w:r>
-      <w:r>
-        <w:t xml:space="preserve">Ephemeris </w:t>
-      </w:r>
-      <w:r>
-        <w:t xml:space="preserve">database in CSV.  </w:t>
-      </w:r>
-      <w:r>
-        <w:t>No worries</w:t>
-      </w:r>
-      <w:r>
-        <w:t xml:space="preserve"> – happy days.</w:t>
-      </w:r>
-    </w:p>
-    <w:p>
-      <w:pPr>
-        <w:pStyle w:val="ListParagraph"/>
-        <w:numPr>
-          <w:ilvl w:val="0"/>
-          <w:numId w:val="3"/>
-        </w:numPr>
-      </w:pPr>
-      <w:r>
-        <w:t>Rick</w:t>
-      </w:r>
-    </w:p>
     <w:sectPr>
       <w:pgSz w:w="12240" w:h="15840"/>
       <w:pgMar w:top="1440" w:right="1440" w:bottom="1440" w:left="1440" w:header="720" w:footer="720" w:gutter="0"/>

</xml_diff>